<commit_message>
Updated digital library documentation
</commit_message>
<xml_diff>
--- a/_original_documents/DigitalLibrary-TechnicalSystemsDocumentation.docx
+++ b/_original_documents/DigitalLibrary-TechnicalSystemsDocumentation.docx
@@ -161,12 +161,12 @@
           <wp:inline distR="114300" distT="114300" distB="114300" distL="114300">
             <wp:extent cy="711200" cx="2286000"/>
             <wp:effectExtent t="0" b="0" r="0" l="0"/>
-            <wp:docPr id="7" name="image01.png"/>
+            <wp:docPr id="7" name="image17.png"/>
             <a:graphic>
               <a:graphicData uri="http://schemas.openxmlformats.org/drawingml/2006/picture">
                 <pic:pic>
                   <pic:nvPicPr>
-                    <pic:cNvPr id="0" name="image01.png"/>
+                    <pic:cNvPr id="0" name="image17.png"/>
                     <pic:cNvPicPr preferRelativeResize="0"/>
                   </pic:nvPicPr>
                   <pic:blipFill>
@@ -230,12 +230,12 @@
           <wp:inline distR="114300" distT="114300" distB="114300" distL="114300">
             <wp:extent cy="635000" cx="2476500"/>
             <wp:effectExtent t="0" b="0" r="0" l="0"/>
-            <wp:docPr id="1" name="image02.png"/>
+            <wp:docPr id="1" name="image03.png"/>
             <a:graphic>
               <a:graphicData uri="http://schemas.openxmlformats.org/drawingml/2006/picture">
                 <pic:pic>
                   <pic:nvPicPr>
-                    <pic:cNvPr id="0" name="image02.png"/>
+                    <pic:cNvPr id="0" name="image03.png"/>
                     <pic:cNvPicPr preferRelativeResize="0"/>
                   </pic:nvPicPr>
                   <pic:blipFill>
@@ -5656,17 +5656,17 @@
       <w:tblGrid>
         <w:gridCol w:w="1860"/>
         <w:gridCol w:w="1995"/>
-        <w:gridCol w:w="1095"/>
+        <w:gridCol w:w="1215"/>
         <w:gridCol w:w="1140"/>
-        <w:gridCol w:w="1335"/>
+        <w:gridCol w:w="1215"/>
         <w:gridCol w:w="1440"/>
         <w:tblGridChange w:id="0">
           <w:tblGrid>
             <w:gridCol w:w="1860"/>
             <w:gridCol w:w="1995"/>
-            <w:gridCol w:w="1095"/>
+            <w:gridCol w:w="1215"/>
             <w:gridCol w:w="1140"/>
-            <w:gridCol w:w="1335"/>
+            <w:gridCol w:w="1215"/>
             <w:gridCol w:w="1440"/>
           </w:tblGrid>
         </w:tblGridChange>
@@ -7063,12 +7063,12 @@
           <wp:inline distR="114300" distT="114300" distB="114300" distL="114300">
             <wp:extent cy="4326255" cx="5943600"/>
             <wp:effectExtent t="0" b="0" r="0" l="0"/>
-            <wp:docPr id="9" name="image04.png"/>
+            <wp:docPr id="9" name="image19.png"/>
             <a:graphic>
               <a:graphicData uri="http://schemas.openxmlformats.org/drawingml/2006/picture">
                 <pic:pic>
                   <pic:nvPicPr>
-                    <pic:cNvPr id="0" name="image04.png"/>
+                    <pic:cNvPr id="0" name="image19.png"/>
                     <pic:cNvPicPr preferRelativeResize="0"/>
                   </pic:nvPicPr>
                   <pic:blipFill>
@@ -7229,12 +7229,12 @@
           <wp:inline distR="114300" distT="114300" distB="114300" distL="114300">
             <wp:extent cy="3933000" cx="5257800"/>
             <wp:effectExtent t="0" b="0" r="0" l="0"/>
-            <wp:docPr id="10" name="image11.png"/>
+            <wp:docPr id="10" name="image20.png"/>
             <a:graphic>
               <a:graphicData uri="http://schemas.openxmlformats.org/drawingml/2006/picture">
                 <pic:pic>
                   <pic:nvPicPr>
-                    <pic:cNvPr id="0" name="image11.png"/>
+                    <pic:cNvPr id="0" name="image20.png"/>
                     <pic:cNvPicPr preferRelativeResize="0"/>
                   </pic:nvPicPr>
                   <pic:blipFill>
@@ -8727,12 +8727,12 @@
           <wp:inline distR="114300" distT="114300" distB="114300" distL="114300">
             <wp:extent cy="3486352" cx="5943600"/>
             <wp:effectExtent t="0" b="0" r="0" l="0"/>
-            <wp:docPr id="12" name="image07.png"/>
+            <wp:docPr id="12" name="image23.png"/>
             <a:graphic>
               <a:graphicData uri="http://schemas.openxmlformats.org/drawingml/2006/picture">
                 <pic:pic>
                   <pic:nvPicPr>
-                    <pic:cNvPr id="0" name="image07.png"/>
+                    <pic:cNvPr id="0" name="image23.png"/>
                     <pic:cNvPicPr preferRelativeResize="0"/>
                   </pic:nvPicPr>
                   <pic:blipFill>
@@ -22152,12 +22152,12 @@
           <wp:inline distR="114300" distT="114300" distB="114300" distL="114300">
             <wp:extent cy="6023610" cx="5943600"/>
             <wp:effectExtent t="0" b="0" r="0" l="0"/>
-            <wp:docPr id="3" name="image10.png" descr="Screen Shot 2014-08-18 at 4.01.46 PM.png"/>
+            <wp:docPr id="3" name="image13.png" descr="Screen Shot 2014-08-18 at 4.01.46 PM.png"/>
             <a:graphic>
               <a:graphicData uri="http://schemas.openxmlformats.org/drawingml/2006/picture">
                 <pic:pic>
                   <pic:nvPicPr>
-                    <pic:cNvPr id="0" name="image10.png" descr="Screen Shot 2014-08-18 at 4.01.46 PM.png"/>
+                    <pic:cNvPr id="0" name="image13.png" descr="Screen Shot 2014-08-18 at 4.01.46 PM.png"/>
                     <pic:cNvPicPr preferRelativeResize="0"/>
                   </pic:nvPicPr>
                   <pic:blipFill>
@@ -23683,12 +23683,12 @@
           <wp:inline distR="114300" distT="114300" distB="114300" distL="114300">
             <wp:extent cy="4150519" cx="5867400"/>
             <wp:effectExtent t="0" b="0" r="0" l="0"/>
-            <wp:docPr id="11" name="image09.png"/>
+            <wp:docPr id="11" name="image22.png"/>
             <a:graphic>
               <a:graphicData uri="http://schemas.openxmlformats.org/drawingml/2006/picture">
                 <pic:pic>
                   <pic:nvPicPr>
-                    <pic:cNvPr id="0" name="image09.png"/>
+                    <pic:cNvPr id="0" name="image22.png"/>
                     <pic:cNvPicPr preferRelativeResize="0"/>
                   </pic:nvPicPr>
                   <pic:blipFill>
@@ -31009,12 +31009,12 @@
           <wp:inline distR="114300" distT="114300" distB="114300" distL="114300">
             <wp:extent cy="2286000" cx="5943600"/>
             <wp:effectExtent t="0" b="0" r="0" l="0"/>
-            <wp:docPr id="8" name="image03.png" descr="Screen Shot 2014-08-18 at 4.04.36 PM.png"/>
+            <wp:docPr id="8" name="image18.png" descr="Screen Shot 2014-08-18 at 4.04.36 PM.png"/>
             <a:graphic>
               <a:graphicData uri="http://schemas.openxmlformats.org/drawingml/2006/picture">
                 <pic:pic>
                   <pic:nvPicPr>
-                    <pic:cNvPr id="0" name="image03.png" descr="Screen Shot 2014-08-18 at 4.04.36 PM.png"/>
+                    <pic:cNvPr id="0" name="image18.png" descr="Screen Shot 2014-08-18 at 4.04.36 PM.png"/>
                     <pic:cNvPicPr preferRelativeResize="0"/>
                   </pic:nvPicPr>
                   <pic:blipFill>
@@ -31101,12 +31101,12 @@
           <wp:inline distR="114300" distT="114300" distB="114300" distL="114300">
             <wp:extent cy="6388100" cx="5943600"/>
             <wp:effectExtent t="0" b="0" r="0" l="0"/>
-            <wp:docPr id="2" name="image08.png" descr="Screen Shot 2014-08-18 at 4.05.40 PM.png"/>
+            <wp:docPr id="2" name="image10.png" descr="Screen Shot 2014-08-18 at 4.05.40 PM.png"/>
             <a:graphic>
               <a:graphicData uri="http://schemas.openxmlformats.org/drawingml/2006/picture">
                 <pic:pic>
                   <pic:nvPicPr>
-                    <pic:cNvPr id="0" name="image08.png" descr="Screen Shot 2014-08-18 at 4.05.40 PM.png"/>
+                    <pic:cNvPr id="0" name="image10.png" descr="Screen Shot 2014-08-18 at 4.05.40 PM.png"/>
                     <pic:cNvPicPr preferRelativeResize="0"/>
                   </pic:nvPicPr>
                   <pic:blipFill>
@@ -33722,12 +33722,12 @@
           <wp:inline distR="114300" distT="114300" distB="114300" distL="114300">
             <wp:extent cy="2794000" cx="5943600"/>
             <wp:effectExtent t="0" b="0" r="0" l="0"/>
-            <wp:docPr id="6" name="image05.png" descr="Screen Shot 2014-08-19 at 9.57.07 AM.png"/>
+            <wp:docPr id="6" name="image16.png" descr="Screen Shot 2014-08-19 at 9.57.07 AM.png"/>
             <a:graphic>
               <a:graphicData uri="http://schemas.openxmlformats.org/drawingml/2006/picture">
                 <pic:pic>
                   <pic:nvPicPr>
-                    <pic:cNvPr id="0" name="image05.png" descr="Screen Shot 2014-08-19 at 9.57.07 AM.png"/>
+                    <pic:cNvPr id="0" name="image16.png" descr="Screen Shot 2014-08-19 at 9.57.07 AM.png"/>
                     <pic:cNvPicPr preferRelativeResize="0"/>
                   </pic:nvPicPr>
                   <pic:blipFill>
@@ -34273,12 +34273,12 @@
           <wp:inline distR="114300" distT="114300" distB="114300" distL="114300">
             <wp:extent cy="3173730" cx="5943600"/>
             <wp:effectExtent t="0" b="0" r="0" l="0"/>
-            <wp:docPr id="5" name="image06.png" descr="Screen Shot 2014-08-19 at 11.16.16 AM.png"/>
+            <wp:docPr id="5" name="image15.png" descr="Screen Shot 2014-08-19 at 11.16.16 AM.png"/>
             <a:graphic>
               <a:graphicData uri="http://schemas.openxmlformats.org/drawingml/2006/picture">
                 <pic:pic>
                   <pic:nvPicPr>
-                    <pic:cNvPr id="0" name="image06.png" descr="Screen Shot 2014-08-19 at 11.16.16 AM.png"/>
+                    <pic:cNvPr id="0" name="image15.png" descr="Screen Shot 2014-08-19 at 11.16.16 AM.png"/>
                     <pic:cNvPicPr preferRelativeResize="0"/>
                   </pic:nvPicPr>
                   <pic:blipFill>
@@ -48957,12 +48957,12 @@
           <wp:extent cy="609600" cx="1943100"/>
           <wp:effectExtent t="0" b="0" r="0" l="0"/>
           <wp:wrapSquare distR="114300" distT="114300" distB="114300" wrapText="bothSides" distL="114300"/>
-          <wp:docPr id="4" name="image00.png"/>
+          <wp:docPr id="4" name="image14.png"/>
           <a:graphic>
             <a:graphicData uri="http://schemas.openxmlformats.org/drawingml/2006/picture">
               <pic:pic>
                 <pic:nvPicPr>
-                  <pic:cNvPr id="0" name="image00.png"/>
+                  <pic:cNvPr id="0" name="image14.png"/>
                   <pic:cNvPicPr preferRelativeResize="0"/>
                 </pic:nvPicPr>
                 <pic:blipFill>

</xml_diff>